<commit_message>
revise PID and finish sensitivity
</commit_message>
<xml_diff>
--- a/several sections of our article/sensitivity.docx
+++ b/several sections of our article/sensitivity.docx
@@ -308,7 +308,23 @@
           <w:sz w:val="28"/>
           <w:szCs w:val="28"/>
         </w:rPr>
-        <w:t>fluctuation of p_in within a broad range of values.</w:t>
+        <w:t xml:space="preserve">fluctuation of p_in </w:t>
+      </w:r>
+      <w:r>
+        <w:rPr>
+          <w:rFonts w:ascii="Times New Roman" w:hAnsi="Times New Roman" w:cs="Times New Roman"/>
+          <w:sz w:val="28"/>
+          <w:szCs w:val="28"/>
+        </w:rPr>
+        <w:t>when p_in is less than a certain value</w:t>
+      </w:r>
+      <w:r>
+        <w:rPr>
+          <w:rFonts w:ascii="Times New Roman" w:hAnsi="Times New Roman" w:cs="Times New Roman"/>
+          <w:sz w:val="28"/>
+          <w:szCs w:val="28"/>
+        </w:rPr>
+        <w:t>.</w:t>
       </w:r>
     </w:p>
     <w:p>
@@ -378,23 +394,7 @@
           <w:sz w:val="28"/>
           <w:szCs w:val="28"/>
         </w:rPr>
-        <w:t xml:space="preserve">Since </w:t>
-      </w:r>
-      <w:r>
-        <w:rPr>
-          <w:rFonts w:ascii="Times New Roman" w:hAnsi="Times New Roman" w:cs="Times New Roman"/>
-          <w:sz w:val="28"/>
-          <w:szCs w:val="28"/>
-        </w:rPr>
-        <w:t>autonomous vehicles</w:t>
-      </w:r>
-      <w:r>
-        <w:rPr>
-          <w:rFonts w:ascii="Times New Roman" w:hAnsi="Times New Roman" w:cs="Times New Roman"/>
-          <w:sz w:val="28"/>
-          <w:szCs w:val="28"/>
-        </w:rPr>
-        <w:t xml:space="preserve"> are intelligent enough to decrease the probability of random deceleration, the throughput </w:t>
+        <w:t xml:space="preserve">Since autonomous vehicles are intelligent enough to decrease the probability of random deceleration, the throughput </w:t>
       </w:r>
       <w:r>
         <w:rPr>
@@ -471,11 +471,275 @@
       <w:pPr>
         <w:rPr>
           <w:rFonts w:ascii="Times New Roman" w:hAnsi="Times New Roman" w:cs="Times New Roman"/>
-          <w:b/>
           <w:sz w:val="28"/>
           <w:szCs w:val="28"/>
         </w:rPr>
       </w:pPr>
+      <w:r>
+        <w:rPr>
+          <w:rFonts w:ascii="Times New Roman" w:hAnsi="Times New Roman" w:cs="Times New Roman"/>
+          <w:sz w:val="28"/>
+          <w:szCs w:val="28"/>
+        </w:rPr>
+        <w:t>I</w:t>
+      </w:r>
+      <w:r>
+        <w:rPr>
+          <w:rFonts w:ascii="Times New Roman" w:hAnsi="Times New Roman" w:cs="Times New Roman" w:hint="eastAsia"/>
+          <w:sz w:val="28"/>
+          <w:szCs w:val="28"/>
+        </w:rPr>
+        <w:t>n</w:t>
+      </w:r>
+      <w:r>
+        <w:rPr>
+          <w:rFonts w:ascii="Times New Roman" w:hAnsi="Times New Roman" w:cs="Times New Roman"/>
+          <w:sz w:val="28"/>
+          <w:szCs w:val="28"/>
+        </w:rPr>
+        <w:t xml:space="preserve"> </w:t>
+      </w:r>
+      <w:r>
+        <w:rPr>
+          <w:rFonts w:ascii="Times New Roman" w:hAnsi="Times New Roman" w:cs="Times New Roman" w:hint="eastAsia"/>
+          <w:sz w:val="28"/>
+          <w:szCs w:val="28"/>
+        </w:rPr>
+        <w:t>our s</w:t>
+      </w:r>
+      <w:r>
+        <w:rPr>
+          <w:rFonts w:ascii="Times New Roman" w:hAnsi="Times New Roman" w:cs="Times New Roman"/>
+          <w:sz w:val="28"/>
+          <w:szCs w:val="28"/>
+        </w:rPr>
+        <w:t>o</w:t>
+      </w:r>
+      <w:r>
+        <w:rPr>
+          <w:rFonts w:ascii="Times New Roman" w:hAnsi="Times New Roman" w:cs="Times New Roman" w:hint="eastAsia"/>
+          <w:sz w:val="28"/>
+          <w:szCs w:val="28"/>
+        </w:rPr>
+        <w:t>lution</w:t>
+      </w:r>
+      <w:r>
+        <w:rPr>
+          <w:rFonts w:ascii="Times New Roman" w:hAnsi="Times New Roman" w:cs="Times New Roman"/>
+          <w:sz w:val="28"/>
+          <w:szCs w:val="28"/>
+        </w:rPr>
+        <w:t xml:space="preserve">, no matter what kind of tollbooths vehicles choose to pass through, </w:t>
+      </w:r>
+      <w:r>
+        <w:rPr>
+          <w:rFonts w:ascii="Times New Roman" w:hAnsi="Times New Roman" w:cs="Times New Roman"/>
+          <w:sz w:val="28"/>
+          <w:szCs w:val="28"/>
+        </w:rPr>
+        <w:t>they are regulated by the</w:t>
+      </w:r>
+      <w:r>
+        <w:rPr>
+          <w:rFonts w:ascii="Times New Roman" w:hAnsi="Times New Roman" w:cs="Times New Roman"/>
+          <w:sz w:val="28"/>
+          <w:szCs w:val="28"/>
+        </w:rPr>
+        <w:t xml:space="preserve"> PID-based</w:t>
+      </w:r>
+      <w:r>
+        <w:rPr>
+          <w:rFonts w:ascii="Times New Roman" w:hAnsi="Times New Roman" w:cs="Times New Roman"/>
+          <w:sz w:val="28"/>
+          <w:szCs w:val="28"/>
+        </w:rPr>
+        <w:t xml:space="preserve"> merging control system.</w:t>
+      </w:r>
+      <w:r>
+        <w:rPr>
+          <w:rFonts w:ascii="Times New Roman" w:hAnsi="Times New Roman" w:cs="Times New Roman"/>
+          <w:sz w:val="28"/>
+          <w:szCs w:val="28"/>
+        </w:rPr>
+        <w:t xml:space="preserve"> </w:t>
+      </w:r>
+      <w:r>
+        <w:rPr>
+          <w:rFonts w:ascii="Times New Roman" w:hAnsi="Times New Roman" w:cs="Times New Roman"/>
+          <w:sz w:val="28"/>
+          <w:szCs w:val="28"/>
+        </w:rPr>
+        <w:t>The three c</w:t>
+      </w:r>
+      <w:r>
+        <w:rPr>
+          <w:rFonts w:ascii="Times New Roman" w:hAnsi="Times New Roman" w:cs="Times New Roman"/>
+          <w:sz w:val="28"/>
+          <w:szCs w:val="28"/>
+        </w:rPr>
+        <w:t>oefficients for the proportional, integral, and derivative terms</w:t>
+      </w:r>
+      <w:r>
+        <w:rPr>
+          <w:rFonts w:ascii="Times New Roman" w:hAnsi="Times New Roman" w:cs="Times New Roman"/>
+          <w:sz w:val="28"/>
+          <w:szCs w:val="28"/>
+        </w:rPr>
+        <w:t xml:space="preserve"> K_p, K_i and K_d are the key points to affect results</w:t>
+      </w:r>
+      <w:r>
+        <w:rPr>
+          <w:rFonts w:ascii="Times New Roman" w:hAnsi="Times New Roman" w:cs="Times New Roman"/>
+          <w:sz w:val="28"/>
+          <w:szCs w:val="28"/>
+        </w:rPr>
+        <w:t xml:space="preserve">. </w:t>
+      </w:r>
+      <w:r>
+        <w:rPr>
+          <w:rFonts w:ascii="Times New Roman" w:hAnsi="Times New Roman" w:cs="Times New Roman"/>
+          <w:sz w:val="28"/>
+          <w:szCs w:val="28"/>
+        </w:rPr>
+        <w:t xml:space="preserve">As previous </w:t>
+      </w:r>
+      <w:r>
+        <w:rPr>
+          <w:rFonts w:ascii="Times New Roman" w:hAnsi="Times New Roman" w:cs="Times New Roman"/>
+          <w:sz w:val="28"/>
+          <w:szCs w:val="28"/>
+        </w:rPr>
+        <w:t>literature states</w:t>
+      </w:r>
+      <w:r>
+        <w:rPr>
+          <w:rFonts w:ascii="Times New Roman" w:hAnsi="Times New Roman" w:cs="Times New Roman"/>
+          <w:sz w:val="28"/>
+          <w:szCs w:val="28"/>
+        </w:rPr>
+        <w:t>,</w:t>
+      </w:r>
+      <w:r>
+        <w:rPr>
+          <w:rFonts w:ascii="Times New Roman" w:hAnsi="Times New Roman" w:cs="Times New Roman"/>
+          <w:sz w:val="28"/>
+          <w:szCs w:val="28"/>
+        </w:rPr>
+        <w:t xml:space="preserve"> the control result</w:t>
+      </w:r>
+      <w:r>
+        <w:rPr>
+          <w:rFonts w:ascii="Times New Roman" w:hAnsi="Times New Roman" w:cs="Times New Roman"/>
+          <w:sz w:val="28"/>
+          <w:szCs w:val="28"/>
+        </w:rPr>
+        <w:t xml:space="preserve"> (i.e., our solution)</w:t>
+      </w:r>
+      <w:r>
+        <w:rPr>
+          <w:rFonts w:ascii="Times New Roman" w:hAnsi="Times New Roman" w:cs="Times New Roman"/>
+          <w:sz w:val="28"/>
+          <w:szCs w:val="28"/>
+        </w:rPr>
+        <w:t xml:space="preserve"> </w:t>
+      </w:r>
+      <w:r>
+        <w:rPr>
+          <w:rFonts w:ascii="Times New Roman" w:hAnsi="Times New Roman" w:cs="Times New Roman"/>
+          <w:sz w:val="28"/>
+          <w:szCs w:val="28"/>
+        </w:rPr>
+        <w:t>is</w:t>
+      </w:r>
+      <w:r>
+        <w:rPr>
+          <w:rFonts w:ascii="Times New Roman" w:hAnsi="Times New Roman" w:cs="Times New Roman"/>
+          <w:sz w:val="28"/>
+          <w:szCs w:val="28"/>
+        </w:rPr>
+        <w:t xml:space="preserve"> little sensitive to the</w:t>
+      </w:r>
+      <w:r>
+        <w:rPr>
+          <w:rFonts w:ascii="Times New Roman" w:hAnsi="Times New Roman" w:cs="Times New Roman"/>
+          <w:sz w:val="28"/>
+          <w:szCs w:val="28"/>
+        </w:rPr>
+        <w:t xml:space="preserve"> specific</w:t>
+      </w:r>
+      <w:r>
+        <w:rPr>
+          <w:rFonts w:ascii="Times New Roman" w:hAnsi="Times New Roman" w:cs="Times New Roman"/>
+          <w:sz w:val="28"/>
+          <w:szCs w:val="28"/>
+        </w:rPr>
+        <w:t xml:space="preserve"> </w:t>
+      </w:r>
+      <w:r>
+        <w:rPr>
+          <w:rFonts w:ascii="Times New Roman" w:hAnsi="Times New Roman" w:cs="Times New Roman"/>
+          <w:sz w:val="28"/>
+          <w:szCs w:val="28"/>
+        </w:rPr>
+        <w:t xml:space="preserve">value of </w:t>
+      </w:r>
+      <w:r>
+        <w:rPr>
+          <w:rFonts w:ascii="Times New Roman" w:hAnsi="Times New Roman" w:cs="Times New Roman"/>
+          <w:sz w:val="28"/>
+          <w:szCs w:val="28"/>
+        </w:rPr>
+        <w:t>K_p, K_i and K_d</w:t>
+      </w:r>
+      <w:r>
+        <w:rPr>
+          <w:rFonts w:ascii="Times New Roman" w:hAnsi="Times New Roman" w:cs="Times New Roman"/>
+          <w:sz w:val="28"/>
+          <w:szCs w:val="28"/>
+        </w:rPr>
+        <w:t xml:space="preserve"> </w:t>
+      </w:r>
+      <w:r>
+        <w:rPr>
+          <w:rFonts w:ascii="Times New Roman" w:hAnsi="Times New Roman" w:cs="Times New Roman"/>
+          <w:sz w:val="28"/>
+          <w:szCs w:val="28"/>
+        </w:rPr>
+        <w:t>within a broad range of values.</w:t>
+      </w:r>
+    </w:p>
+    <w:p>
+      <w:pPr>
+        <w:rPr>
+          <w:rFonts w:ascii="Times New Roman" w:hAnsi="Times New Roman" w:cs="Times New Roman"/>
+          <w:sz w:val="28"/>
+          <w:szCs w:val="28"/>
+        </w:rPr>
+      </w:pPr>
+      <w:r>
+        <w:rPr>
+          <w:rFonts w:ascii="Times New Roman" w:hAnsi="Times New Roman" w:cs="Times New Roman"/>
+          <w:sz w:val="28"/>
+          <w:szCs w:val="28"/>
+        </w:rPr>
+        <w:t>I</w:t>
+      </w:r>
+      <w:r>
+        <w:rPr>
+          <w:rFonts w:ascii="Times New Roman" w:hAnsi="Times New Roman" w:cs="Times New Roman" w:hint="eastAsia"/>
+          <w:sz w:val="28"/>
+          <w:szCs w:val="28"/>
+        </w:rPr>
+        <w:t>n</w:t>
+      </w:r>
+      <w:r>
+        <w:rPr>
+          <w:rFonts w:ascii="Times New Roman" w:hAnsi="Times New Roman" w:cs="Times New Roman"/>
+          <w:sz w:val="28"/>
+          <w:szCs w:val="28"/>
+        </w:rPr>
+        <w:t xml:space="preserve"> conclusion, our solution is robust.</w:t>
+      </w:r>
       <w:bookmarkStart w:id="1" w:name="_GoBack"/>
       <w:bookmarkEnd w:id="1"/>
     </w:p>

</xml_diff>